<commit_message>
logboek invullen met 29/01
</commit_message>
<xml_diff>
--- a/a_Administratie/logboek.docx
+++ b/a_Administratie/logboek.docx
@@ -272,65 +272,159 @@
         </w:rPr>
         <w:t>4. speciale link om als beheerder in te loggen of om als admin</w:t>
       </w:r>
+    </w:p>
+    <w:p>
+      <w:pPr>
+        <w:rPr>
+          <w:lang w:val="nl-BE"/>
+        </w:rPr>
+      </w:pPr>
+    </w:p>
+    <w:p>
+      <w:pPr>
+        <w:rPr>
+          <w:lang w:val="nl-BE"/>
+        </w:rPr>
+      </w:pPr>
+      <w:proofErr w:type="spellStart"/>
+      <w:r>
+        <w:rPr>
+          <w:lang w:val="nl-BE"/>
+        </w:rPr>
+        <w:t>Github</w:t>
+      </w:r>
+      <w:proofErr w:type="spellEnd"/>
+      <w:r>
+        <w:rPr>
+          <w:lang w:val="nl-BE"/>
+        </w:rPr>
+        <w:t>:</w:t>
+      </w:r>
+      <w:r>
+        <w:rPr>
+          <w:lang w:val="nl-BE"/>
+        </w:rPr>
+        <w:tab/>
+        <w:t xml:space="preserve">uitgelegd door </w:t>
+      </w:r>
+      <w:proofErr w:type="spellStart"/>
+      <w:r>
+        <w:rPr>
+          <w:lang w:val="nl-BE"/>
+        </w:rPr>
+        <w:t>seb</w:t>
+      </w:r>
+      <w:proofErr w:type="spellEnd"/>
+    </w:p>
+    <w:p>
+      <w:pPr>
+        <w:rPr>
+          <w:lang w:val="nl-BE"/>
+        </w:rPr>
+      </w:pPr>
+      <w:r>
+        <w:rPr>
+          <w:lang w:val="nl-BE"/>
+        </w:rPr>
+        <w:tab/>
+        <w:t>!!NIET VERGETEN TE PUSHEN!!</w:t>
+      </w:r>
+    </w:p>
+    <w:p>
+      <w:pPr>
+        <w:rPr>
+          <w:lang w:val="nl-BE"/>
+        </w:rPr>
+      </w:pPr>
+    </w:p>
+    <w:p>
+      <w:pPr>
+        <w:rPr>
+          <w:lang w:val="nl-BE"/>
+        </w:rPr>
+      </w:pPr>
+      <w:r>
+        <w:rPr>
+          <w:lang w:val="nl-BE"/>
+        </w:rPr>
+        <w:t>29/01 dinsdag:</w:t>
+      </w:r>
+    </w:p>
+    <w:p>
+      <w:pPr>
+        <w:rPr>
+          <w:lang w:val="nl-BE"/>
+        </w:rPr>
+      </w:pPr>
+      <w:r>
+        <w:rPr>
+          <w:lang w:val="nl-BE"/>
+        </w:rPr>
+        <w:t xml:space="preserve">Template = </w:t>
+      </w:r>
+      <w:proofErr w:type="spellStart"/>
+      <w:r>
+        <w:rPr>
+          <w:lang w:val="nl-BE"/>
+        </w:rPr>
+        <w:t>jeroen</w:t>
+      </w:r>
+      <w:proofErr w:type="spellEnd"/>
+    </w:p>
+    <w:p>
+      <w:pPr>
+        <w:rPr>
+          <w:lang w:val="nl-BE"/>
+        </w:rPr>
+      </w:pPr>
+      <w:r>
+        <w:rPr>
+          <w:lang w:val="nl-BE"/>
+        </w:rPr>
+        <w:t>DB in tabellen steken = Dieter</w:t>
+      </w:r>
+    </w:p>
+    <w:p>
+      <w:pPr>
+        <w:rPr>
+          <w:lang w:val="nl-BE"/>
+        </w:rPr>
+      </w:pPr>
+      <w:r>
+        <w:rPr>
+          <w:lang w:val="nl-BE"/>
+        </w:rPr>
+        <w:t>Tanguy = verslag</w:t>
+      </w:r>
+    </w:p>
+    <w:p>
+      <w:pPr>
+        <w:rPr>
+          <w:lang w:val="nl-BE"/>
+        </w:rPr>
+      </w:pPr>
+      <w:r>
+        <w:rPr>
+          <w:lang w:val="nl-BE"/>
+        </w:rPr>
+        <w:t xml:space="preserve">Ruben en </w:t>
+      </w:r>
+      <w:proofErr w:type="spellStart"/>
+      <w:r>
+        <w:rPr>
+          <w:lang w:val="nl-BE"/>
+        </w:rPr>
+        <w:t>seb</w:t>
+      </w:r>
+      <w:proofErr w:type="spellEnd"/>
+      <w:r>
+        <w:rPr>
+          <w:lang w:val="nl-BE"/>
+        </w:rPr>
+        <w:t xml:space="preserve"> = github</w:t>
+      </w:r>
       <w:bookmarkStart w:id="0" w:name="_GoBack"/>
       <w:bookmarkEnd w:id="0"/>
-    </w:p>
-    <w:p>
-      <w:pPr>
-        <w:rPr>
-          <w:lang w:val="nl-BE"/>
-        </w:rPr>
-      </w:pPr>
-    </w:p>
-    <w:p>
-      <w:pPr>
-        <w:rPr>
-          <w:lang w:val="nl-BE"/>
-        </w:rPr>
-      </w:pPr>
-      <w:proofErr w:type="spellStart"/>
-      <w:r>
-        <w:rPr>
-          <w:lang w:val="nl-BE"/>
-        </w:rPr>
-        <w:t>Github</w:t>
-      </w:r>
-      <w:proofErr w:type="spellEnd"/>
-      <w:r>
-        <w:rPr>
-          <w:lang w:val="nl-BE"/>
-        </w:rPr>
-        <w:t>:</w:t>
-      </w:r>
-      <w:r>
-        <w:rPr>
-          <w:lang w:val="nl-BE"/>
-        </w:rPr>
-        <w:tab/>
-        <w:t xml:space="preserve">uitgelegd door </w:t>
-      </w:r>
-      <w:proofErr w:type="spellStart"/>
-      <w:r>
-        <w:rPr>
-          <w:lang w:val="nl-BE"/>
-        </w:rPr>
-        <w:t>seb</w:t>
-      </w:r>
-      <w:proofErr w:type="spellEnd"/>
-    </w:p>
-    <w:p>
-      <w:pPr>
-        <w:rPr>
-          <w:lang w:val="nl-BE"/>
-        </w:rPr>
-      </w:pPr>
-      <w:r>
-        <w:rPr>
-          <w:lang w:val="nl-BE"/>
-        </w:rPr>
-        <w:tab/>
-        <w:t>!!NIET VERGETEN TE PUSHEN!!</w:t>
-      </w:r>
     </w:p>
     <w:sectPr>
       <w:pgSz w:w="12240" w:h="15840"/>

</xml_diff>

<commit_message>
to do en takenverdeling
</commit_message>
<xml_diff>
--- a/a_Administratie/logboek.docx
+++ b/a_Administratie/logboek.docx
@@ -61,445 +61,645 @@
         </w:rPr>
         <w:t>Verslag = tanguy</w:t>
       </w:r>
+    </w:p>
+    <w:p>
+      <w:pPr>
+        <w:rPr>
+          <w:lang w:val="nl-BE"/>
+        </w:rPr>
+      </w:pPr>
+    </w:p>
+    <w:p>
+      <w:pPr>
+        <w:rPr>
+          <w:lang w:val="nl-BE"/>
+        </w:rPr>
+      </w:pPr>
+      <w:r>
+        <w:rPr>
+          <w:lang w:val="nl-BE"/>
+        </w:rPr>
+        <w:t>24/01:</w:t>
+      </w:r>
+      <w:r>
+        <w:rPr>
+          <w:lang w:val="nl-BE"/>
+        </w:rPr>
+        <w:tab/>
+        <w:t>Begin GUI en einde modeleren D</w:t>
+      </w:r>
+      <w:r>
+        <w:rPr>
+          <w:lang w:val="nl-BE"/>
+        </w:rPr>
+        <w:t>B</w:t>
+      </w:r>
+    </w:p>
+    <w:p>
+      <w:pPr>
+        <w:rPr>
+          <w:lang w:val="nl-BE"/>
+        </w:rPr>
+      </w:pPr>
+      <w:r>
+        <w:rPr>
+          <w:lang w:val="nl-BE"/>
+        </w:rPr>
+        <w:tab/>
+        <w:t>Tanguy = verslag</w:t>
+      </w:r>
+    </w:p>
+    <w:p>
+      <w:pPr>
+        <w:rPr>
+          <w:lang w:val="nl-BE"/>
+        </w:rPr>
+      </w:pPr>
+      <w:r>
+        <w:rPr>
+          <w:lang w:val="nl-BE"/>
+        </w:rPr>
+        <w:tab/>
+        <w:t>Ruben = Groepsleider</w:t>
+      </w:r>
+    </w:p>
+    <w:p>
+      <w:pPr>
+        <w:rPr>
+          <w:lang w:val="nl-BE"/>
+        </w:rPr>
+      </w:pPr>
+      <w:r>
+        <w:rPr>
+          <w:lang w:val="nl-BE"/>
+        </w:rPr>
+        <w:tab/>
+      </w:r>
+      <w:proofErr w:type="spellStart"/>
+      <w:r>
+        <w:rPr>
+          <w:lang w:val="nl-BE"/>
+        </w:rPr>
+        <w:t>Seb</w:t>
+      </w:r>
+      <w:proofErr w:type="spellEnd"/>
+      <w:r>
+        <w:rPr>
+          <w:lang w:val="nl-BE"/>
+        </w:rPr>
+        <w:t xml:space="preserve"> = Modeleren DB + uitleg </w:t>
+      </w:r>
+      <w:proofErr w:type="spellStart"/>
+      <w:r>
+        <w:rPr>
+          <w:lang w:val="nl-BE"/>
+        </w:rPr>
+        <w:t>Github</w:t>
+      </w:r>
+      <w:proofErr w:type="spellEnd"/>
+      <w:r>
+        <w:rPr>
+          <w:lang w:val="nl-BE"/>
+        </w:rPr>
+        <w:t xml:space="preserve"> installatie</w:t>
+      </w:r>
+    </w:p>
+    <w:p>
+      <w:pPr>
+        <w:rPr>
+          <w:lang w:val="nl-BE"/>
+        </w:rPr>
+      </w:pPr>
+      <w:r>
+        <w:rPr>
+          <w:lang w:val="nl-BE"/>
+        </w:rPr>
+        <w:tab/>
+        <w:t>Rest = ideeën geven</w:t>
+      </w:r>
+    </w:p>
+    <w:p>
+      <w:pPr>
+        <w:rPr>
+          <w:lang w:val="nl-BE"/>
+        </w:rPr>
+      </w:pPr>
+      <w:proofErr w:type="spellStart"/>
+      <w:r>
+        <w:rPr>
+          <w:lang w:val="nl-BE"/>
+        </w:rPr>
+        <w:t>Github</w:t>
+      </w:r>
+      <w:proofErr w:type="spellEnd"/>
+      <w:r>
+        <w:rPr>
+          <w:lang w:val="nl-BE"/>
+        </w:rPr>
+        <w:t xml:space="preserve"> aangemaakt door </w:t>
+      </w:r>
+      <w:proofErr w:type="spellStart"/>
+      <w:r>
+        <w:rPr>
+          <w:lang w:val="nl-BE"/>
+        </w:rPr>
+        <w:t>seb</w:t>
+      </w:r>
+      <w:proofErr w:type="spellEnd"/>
+    </w:p>
+    <w:p>
+      <w:pPr>
+        <w:rPr>
+          <w:lang w:val="nl-BE"/>
+        </w:rPr>
+      </w:pPr>
+    </w:p>
+    <w:p>
+      <w:pPr>
+        <w:rPr>
+          <w:lang w:val="nl-BE"/>
+        </w:rPr>
+      </w:pPr>
+      <w:r>
+        <w:rPr>
+          <w:lang w:val="nl-BE"/>
+        </w:rPr>
+        <w:t>Systeem:</w:t>
+      </w:r>
+    </w:p>
+    <w:p>
+      <w:pPr>
+        <w:rPr>
+          <w:lang w:val="nl-BE"/>
+        </w:rPr>
+      </w:pPr>
+      <w:r>
+        <w:rPr>
+          <w:lang w:val="nl-BE"/>
+        </w:rPr>
+        <w:t>1. login -&gt; link om te registreren</w:t>
+      </w:r>
+    </w:p>
+    <w:p>
+      <w:pPr>
+        <w:rPr>
+          <w:lang w:val="nl-BE"/>
+        </w:rPr>
+      </w:pPr>
+      <w:r>
+        <w:rPr>
+          <w:lang w:val="nl-BE"/>
+        </w:rPr>
+        <w:t>2. kalender met reservatieknop (zorgt voor pop-up venster om te reserveren)</w:t>
+      </w:r>
+    </w:p>
+    <w:p>
+      <w:pPr>
+        <w:rPr>
+          <w:lang w:val="nl-BE"/>
+        </w:rPr>
+      </w:pPr>
+      <w:r>
+        <w:rPr>
+          <w:lang w:val="nl-BE"/>
+        </w:rPr>
+        <w:t>3. profiel:</w:t>
+      </w:r>
+      <w:r>
+        <w:rPr>
+          <w:lang w:val="nl-BE"/>
+        </w:rPr>
+        <w:tab/>
+        <w:t xml:space="preserve">- </w:t>
+      </w:r>
+      <w:proofErr w:type="spellStart"/>
+      <w:r>
+        <w:rPr>
+          <w:lang w:val="nl-BE"/>
+        </w:rPr>
+        <w:t>admin</w:t>
+      </w:r>
+      <w:proofErr w:type="spellEnd"/>
+      <w:r>
+        <w:rPr>
+          <w:lang w:val="nl-BE"/>
+        </w:rPr>
+        <w:t xml:space="preserve"> -&gt; link om DB aan te passen, account management en alles beheren</w:t>
+      </w:r>
+    </w:p>
+    <w:p>
+      <w:pPr>
+        <w:rPr>
+          <w:lang w:val="nl-BE"/>
+        </w:rPr>
+      </w:pPr>
+      <w:r>
+        <w:rPr>
+          <w:lang w:val="nl-BE"/>
+        </w:rPr>
+        <w:tab/>
+      </w:r>
+      <w:r>
+        <w:rPr>
+          <w:lang w:val="nl-BE"/>
+        </w:rPr>
+        <w:tab/>
+        <w:t xml:space="preserve">-beheerder -&gt; bussen beheren, toegang tot reservaties (aanpassen of annuleren) </w:t>
+      </w:r>
+    </w:p>
+    <w:p>
+      <w:pPr>
+        <w:rPr>
+          <w:lang w:val="nl-BE"/>
+        </w:rPr>
+      </w:pPr>
+      <w:r>
+        <w:rPr>
+          <w:lang w:val="nl-BE"/>
+        </w:rPr>
+        <w:tab/>
+      </w:r>
+      <w:r>
+        <w:rPr>
+          <w:lang w:val="nl-BE"/>
+        </w:rPr>
+        <w:tab/>
+        <w:t>-gebruiker -&gt; reservatie link</w:t>
+      </w:r>
+    </w:p>
+    <w:p>
+      <w:pPr>
+        <w:rPr>
+          <w:lang w:val="nl-BE"/>
+        </w:rPr>
+      </w:pPr>
+      <w:r>
+        <w:rPr>
+          <w:lang w:val="nl-BE"/>
+        </w:rPr>
+        <w:t>4. speciale link om als beheerder in te loggen of om als admin</w:t>
+      </w:r>
+    </w:p>
+    <w:p>
+      <w:pPr>
+        <w:rPr>
+          <w:lang w:val="nl-BE"/>
+        </w:rPr>
+      </w:pPr>
+    </w:p>
+    <w:p>
+      <w:pPr>
+        <w:rPr>
+          <w:lang w:val="nl-BE"/>
+        </w:rPr>
+      </w:pPr>
+      <w:proofErr w:type="spellStart"/>
+      <w:r>
+        <w:rPr>
+          <w:lang w:val="nl-BE"/>
+        </w:rPr>
+        <w:t>Github</w:t>
+      </w:r>
+      <w:proofErr w:type="spellEnd"/>
+      <w:r>
+        <w:rPr>
+          <w:lang w:val="nl-BE"/>
+        </w:rPr>
+        <w:t>:</w:t>
+      </w:r>
+      <w:r>
+        <w:rPr>
+          <w:lang w:val="nl-BE"/>
+        </w:rPr>
+        <w:tab/>
+        <w:t xml:space="preserve">uitgelegd door </w:t>
+      </w:r>
+      <w:proofErr w:type="spellStart"/>
+      <w:r>
+        <w:rPr>
+          <w:lang w:val="nl-BE"/>
+        </w:rPr>
+        <w:t>seb</w:t>
+      </w:r>
+      <w:proofErr w:type="spellEnd"/>
+    </w:p>
+    <w:p>
+      <w:pPr>
+        <w:rPr>
+          <w:lang w:val="nl-BE"/>
+        </w:rPr>
+      </w:pPr>
+      <w:r>
+        <w:rPr>
+          <w:lang w:val="nl-BE"/>
+        </w:rPr>
+        <w:tab/>
+        <w:t>!!NIET VERGETEN TE PUSHEN!!</w:t>
+      </w:r>
+    </w:p>
+    <w:p>
+      <w:pPr>
+        <w:rPr>
+          <w:lang w:val="nl-BE"/>
+        </w:rPr>
+      </w:pPr>
+    </w:p>
+    <w:p>
+      <w:pPr>
+        <w:rPr>
+          <w:lang w:val="nl-BE"/>
+        </w:rPr>
+      </w:pPr>
+      <w:r>
+        <w:rPr>
+          <w:lang w:val="nl-BE"/>
+        </w:rPr>
+        <w:t>29/01 dinsdag:</w:t>
+      </w:r>
+    </w:p>
+    <w:p>
+      <w:pPr>
+        <w:rPr>
+          <w:lang w:val="nl-BE"/>
+        </w:rPr>
+      </w:pPr>
+      <w:r>
+        <w:rPr>
+          <w:lang w:val="nl-BE"/>
+        </w:rPr>
+        <w:t xml:space="preserve">Template = </w:t>
+      </w:r>
+      <w:proofErr w:type="spellStart"/>
+      <w:r>
+        <w:rPr>
+          <w:lang w:val="nl-BE"/>
+        </w:rPr>
+        <w:t>jeroen</w:t>
+      </w:r>
+      <w:proofErr w:type="spellEnd"/>
+      <w:r>
+        <w:rPr>
+          <w:lang w:val="nl-BE"/>
+        </w:rPr>
+        <w:t xml:space="preserve"> (gevonden)</w:t>
+      </w:r>
+    </w:p>
+    <w:p>
+      <w:pPr>
+        <w:rPr>
+          <w:lang w:val="nl-BE"/>
+        </w:rPr>
+      </w:pPr>
+      <w:r>
+        <w:rPr>
+          <w:lang w:val="nl-BE"/>
+        </w:rPr>
+        <w:t>DB in tabellen steken =</w:t>
+      </w:r>
+      <w:r>
+        <w:rPr>
+          <w:lang w:val="nl-BE"/>
+        </w:rPr>
+        <w:t xml:space="preserve"> </w:t>
+      </w:r>
+      <w:proofErr w:type="spellStart"/>
+      <w:r>
+        <w:rPr>
+          <w:lang w:val="nl-BE"/>
+        </w:rPr>
+        <w:t>Loic</w:t>
+      </w:r>
+      <w:proofErr w:type="spellEnd"/>
+    </w:p>
+    <w:p>
+      <w:pPr>
+        <w:rPr>
+          <w:lang w:val="nl-BE"/>
+        </w:rPr>
+      </w:pPr>
+      <w:r>
+        <w:rPr>
+          <w:lang w:val="nl-BE"/>
+        </w:rPr>
+        <w:t>Tanguy = verslag</w:t>
+      </w:r>
+    </w:p>
+    <w:p>
+      <w:pPr>
+        <w:rPr>
+          <w:lang w:val="nl-BE"/>
+        </w:rPr>
+      </w:pPr>
+      <w:r>
+        <w:rPr>
+          <w:lang w:val="nl-BE"/>
+        </w:rPr>
+        <w:t xml:space="preserve">Ruben en </w:t>
+      </w:r>
+      <w:proofErr w:type="spellStart"/>
+      <w:r>
+        <w:rPr>
+          <w:lang w:val="nl-BE"/>
+        </w:rPr>
+        <w:t>seb</w:t>
+      </w:r>
+      <w:proofErr w:type="spellEnd"/>
+      <w:r>
+        <w:rPr>
+          <w:lang w:val="nl-BE"/>
+        </w:rPr>
+        <w:t xml:space="preserve"> = </w:t>
+      </w:r>
+      <w:proofErr w:type="spellStart"/>
+      <w:r>
+        <w:rPr>
+          <w:lang w:val="nl-BE"/>
+        </w:rPr>
+        <w:t>github</w:t>
+      </w:r>
+      <w:proofErr w:type="spellEnd"/>
+    </w:p>
+    <w:p>
+      <w:pPr>
+        <w:rPr>
+          <w:lang w:val="nl-BE"/>
+        </w:rPr>
+      </w:pPr>
+    </w:p>
+    <w:p>
+      <w:pPr>
+        <w:rPr>
+          <w:lang w:val="nl-BE"/>
+        </w:rPr>
+      </w:pPr>
+      <w:r>
+        <w:rPr>
+          <w:lang w:val="nl-BE"/>
+        </w:rPr>
+        <w:lastRenderedPageBreak/>
+        <w:t xml:space="preserve">Nodige pagina’s: </w:t>
+      </w:r>
+    </w:p>
+    <w:p>
+      <w:pPr>
+        <w:rPr>
+          <w:lang w:val="nl-BE"/>
+        </w:rPr>
+      </w:pPr>
+      <w:r>
+        <w:rPr>
+          <w:lang w:val="nl-BE"/>
+        </w:rPr>
+        <w:t xml:space="preserve">Home, = </w:t>
+      </w:r>
+      <w:proofErr w:type="spellStart"/>
+      <w:r>
+        <w:rPr>
+          <w:lang w:val="nl-BE"/>
+        </w:rPr>
+        <w:t>jeroen</w:t>
+      </w:r>
+      <w:proofErr w:type="spellEnd"/>
+    </w:p>
+    <w:p>
+      <w:pPr>
+        <w:rPr>
+          <w:lang w:val="nl-BE"/>
+        </w:rPr>
+      </w:pPr>
+      <w:r>
+        <w:rPr>
+          <w:lang w:val="nl-BE"/>
+        </w:rPr>
+        <w:t xml:space="preserve">login user, login </w:t>
+      </w:r>
+      <w:proofErr w:type="spellStart"/>
+      <w:r>
+        <w:rPr>
+          <w:lang w:val="nl-BE"/>
+        </w:rPr>
+        <w:t>admin</w:t>
+      </w:r>
+      <w:proofErr w:type="spellEnd"/>
+      <w:r>
+        <w:rPr>
+          <w:lang w:val="nl-BE"/>
+        </w:rPr>
+        <w:t xml:space="preserve">, login beheerder, </w:t>
+      </w:r>
+    </w:p>
+    <w:p>
+      <w:pPr>
+        <w:rPr>
+          <w:lang w:val="nl-BE"/>
+        </w:rPr>
+      </w:pPr>
+      <w:r>
+        <w:rPr>
+          <w:lang w:val="nl-BE"/>
+        </w:rPr>
+        <w:t xml:space="preserve">registratie, </w:t>
+      </w:r>
+    </w:p>
+    <w:p>
+      <w:pPr>
+        <w:rPr>
+          <w:lang w:val="nl-BE"/>
+        </w:rPr>
+      </w:pPr>
+      <w:r>
+        <w:rPr>
+          <w:lang w:val="nl-BE"/>
+        </w:rPr>
+        <w:t>pop-up reservatie</w:t>
+      </w:r>
+      <w:r>
+        <w:rPr>
+          <w:lang w:val="nl-BE"/>
+        </w:rPr>
+        <w:t xml:space="preserve"> (uitbreiding)</w:t>
+      </w:r>
+    </w:p>
+    <w:p>
+      <w:pPr>
+        <w:rPr>
+          <w:lang w:val="nl-BE"/>
+        </w:rPr>
+      </w:pPr>
+    </w:p>
+    <w:p>
+      <w:pPr>
+        <w:rPr>
+          <w:lang w:val="nl-BE"/>
+        </w:rPr>
+      </w:pPr>
+      <w:r>
+        <w:rPr>
+          <w:lang w:val="nl-BE"/>
+        </w:rPr>
+        <w:t xml:space="preserve">TO DO: </w:t>
+      </w:r>
+    </w:p>
+    <w:p>
+      <w:pPr>
+        <w:rPr>
+          <w:lang w:val="nl-BE"/>
+        </w:rPr>
+      </w:pPr>
+      <w:r>
+        <w:rPr>
+          <w:lang w:val="nl-BE"/>
+        </w:rPr>
+        <w:t>“huisstijl voor variabelen”</w:t>
+      </w:r>
+    </w:p>
+    <w:p>
+      <w:pPr>
+        <w:rPr>
+          <w:lang w:val="nl-BE"/>
+        </w:rPr>
+      </w:pPr>
+      <w:r>
+        <w:rPr>
+          <w:lang w:val="nl-BE"/>
+        </w:rPr>
+        <w:t>Taiga aanmaken (</w:t>
+      </w:r>
+      <w:proofErr w:type="spellStart"/>
+      <w:r>
+        <w:rPr>
+          <w:lang w:val="nl-BE"/>
+        </w:rPr>
+        <w:t>seb</w:t>
+      </w:r>
+      <w:proofErr w:type="spellEnd"/>
+      <w:r>
+        <w:rPr>
+          <w:lang w:val="nl-BE"/>
+        </w:rPr>
+        <w:t>)</w:t>
+      </w:r>
+    </w:p>
+    <w:p>
+      <w:pPr>
+        <w:rPr>
+          <w:lang w:val="nl-BE"/>
+        </w:rPr>
+      </w:pPr>
+      <w:r>
+        <w:rPr>
+          <w:lang w:val="nl-BE"/>
+        </w:rPr>
+        <w:t xml:space="preserve">Login systeem </w:t>
+      </w:r>
+      <w:r>
+        <w:rPr>
+          <w:lang w:val="nl-BE"/>
+        </w:rPr>
+        <w:t>mooi visualiseren (jeroen)</w:t>
+      </w:r>
       <w:bookmarkStart w:id="0" w:name="_GoBack"/>
       <w:bookmarkEnd w:id="0"/>
-    </w:p>
-    <w:p>
-      <w:pPr>
-        <w:rPr>
-          <w:lang w:val="nl-BE"/>
-        </w:rPr>
-      </w:pPr>
-    </w:p>
-    <w:p>
-      <w:pPr>
-        <w:rPr>
-          <w:lang w:val="nl-BE"/>
-        </w:rPr>
-      </w:pPr>
-      <w:r>
-        <w:rPr>
-          <w:lang w:val="nl-BE"/>
-        </w:rPr>
-        <w:t>24/01:</w:t>
-      </w:r>
-      <w:r>
-        <w:rPr>
-          <w:lang w:val="nl-BE"/>
-        </w:rPr>
-        <w:tab/>
-        <w:t>Begin GUI en einde modeleren D</w:t>
-      </w:r>
-      <w:r>
-        <w:rPr>
-          <w:lang w:val="nl-BE"/>
-        </w:rPr>
-        <w:t>B</w:t>
-      </w:r>
-    </w:p>
-    <w:p>
-      <w:pPr>
-        <w:rPr>
-          <w:lang w:val="nl-BE"/>
-        </w:rPr>
-      </w:pPr>
-      <w:r>
-        <w:rPr>
-          <w:lang w:val="nl-BE"/>
-        </w:rPr>
-        <w:tab/>
-        <w:t>Tanguy = verslag</w:t>
-      </w:r>
-    </w:p>
-    <w:p>
-      <w:pPr>
-        <w:rPr>
-          <w:lang w:val="nl-BE"/>
-        </w:rPr>
-      </w:pPr>
-      <w:r>
-        <w:rPr>
-          <w:lang w:val="nl-BE"/>
-        </w:rPr>
-        <w:tab/>
-        <w:t>Ruben = Groepsleider</w:t>
-      </w:r>
-    </w:p>
-    <w:p>
-      <w:pPr>
-        <w:rPr>
-          <w:lang w:val="nl-BE"/>
-        </w:rPr>
-      </w:pPr>
-      <w:r>
-        <w:rPr>
-          <w:lang w:val="nl-BE"/>
-        </w:rPr>
-        <w:tab/>
-      </w:r>
-      <w:proofErr w:type="spellStart"/>
-      <w:r>
-        <w:rPr>
-          <w:lang w:val="nl-BE"/>
-        </w:rPr>
-        <w:t>Seb</w:t>
-      </w:r>
-      <w:proofErr w:type="spellEnd"/>
-      <w:r>
-        <w:rPr>
-          <w:lang w:val="nl-BE"/>
-        </w:rPr>
-        <w:t xml:space="preserve"> = Modeleren DB + uitleg </w:t>
-      </w:r>
-      <w:proofErr w:type="spellStart"/>
-      <w:r>
-        <w:rPr>
-          <w:lang w:val="nl-BE"/>
-        </w:rPr>
-        <w:t>Github</w:t>
-      </w:r>
-      <w:proofErr w:type="spellEnd"/>
-      <w:r>
-        <w:rPr>
-          <w:lang w:val="nl-BE"/>
-        </w:rPr>
-        <w:t xml:space="preserve"> installatie</w:t>
-      </w:r>
-    </w:p>
-    <w:p>
-      <w:pPr>
-        <w:rPr>
-          <w:lang w:val="nl-BE"/>
-        </w:rPr>
-      </w:pPr>
-      <w:r>
-        <w:rPr>
-          <w:lang w:val="nl-BE"/>
-        </w:rPr>
-        <w:tab/>
-        <w:t>Rest = ideeën geven</w:t>
-      </w:r>
-    </w:p>
-    <w:p>
-      <w:pPr>
-        <w:rPr>
-          <w:lang w:val="nl-BE"/>
-        </w:rPr>
-      </w:pPr>
-      <w:proofErr w:type="spellStart"/>
-      <w:r>
-        <w:rPr>
-          <w:lang w:val="nl-BE"/>
-        </w:rPr>
-        <w:t>Github</w:t>
-      </w:r>
-      <w:proofErr w:type="spellEnd"/>
-      <w:r>
-        <w:rPr>
-          <w:lang w:val="nl-BE"/>
-        </w:rPr>
-        <w:t xml:space="preserve"> aangemaakt door </w:t>
-      </w:r>
-      <w:proofErr w:type="spellStart"/>
-      <w:r>
-        <w:rPr>
-          <w:lang w:val="nl-BE"/>
-        </w:rPr>
-        <w:t>seb</w:t>
-      </w:r>
-      <w:proofErr w:type="spellEnd"/>
-    </w:p>
-    <w:p>
-      <w:pPr>
-        <w:rPr>
-          <w:lang w:val="nl-BE"/>
-        </w:rPr>
-      </w:pPr>
-    </w:p>
-    <w:p>
-      <w:pPr>
-        <w:rPr>
-          <w:lang w:val="nl-BE"/>
-        </w:rPr>
-      </w:pPr>
-      <w:r>
-        <w:rPr>
-          <w:lang w:val="nl-BE"/>
-        </w:rPr>
-        <w:t>Systeem:</w:t>
-      </w:r>
-    </w:p>
-    <w:p>
-      <w:pPr>
-        <w:rPr>
-          <w:lang w:val="nl-BE"/>
-        </w:rPr>
-      </w:pPr>
-      <w:r>
-        <w:rPr>
-          <w:lang w:val="nl-BE"/>
-        </w:rPr>
-        <w:t>1. login -&gt; link om te registreren</w:t>
-      </w:r>
-    </w:p>
-    <w:p>
-      <w:pPr>
-        <w:rPr>
-          <w:lang w:val="nl-BE"/>
-        </w:rPr>
-      </w:pPr>
-      <w:r>
-        <w:rPr>
-          <w:lang w:val="nl-BE"/>
-        </w:rPr>
-        <w:t>2. kalender met reservatieknop (zorgt voor pop-up venster om te reserveren)</w:t>
-      </w:r>
-    </w:p>
-    <w:p>
-      <w:pPr>
-        <w:rPr>
-          <w:lang w:val="nl-BE"/>
-        </w:rPr>
-      </w:pPr>
-      <w:r>
-        <w:rPr>
-          <w:lang w:val="nl-BE"/>
-        </w:rPr>
-        <w:t>3. profiel:</w:t>
-      </w:r>
-      <w:r>
-        <w:rPr>
-          <w:lang w:val="nl-BE"/>
-        </w:rPr>
-        <w:tab/>
-        <w:t xml:space="preserve">- </w:t>
-      </w:r>
-      <w:proofErr w:type="spellStart"/>
-      <w:r>
-        <w:rPr>
-          <w:lang w:val="nl-BE"/>
-        </w:rPr>
-        <w:t>admin</w:t>
-      </w:r>
-      <w:proofErr w:type="spellEnd"/>
-      <w:r>
-        <w:rPr>
-          <w:lang w:val="nl-BE"/>
-        </w:rPr>
-        <w:t xml:space="preserve"> -&gt; link om DB aan te passen, account management en alles beheren</w:t>
-      </w:r>
-    </w:p>
-    <w:p>
-      <w:pPr>
-        <w:rPr>
-          <w:lang w:val="nl-BE"/>
-        </w:rPr>
-      </w:pPr>
-      <w:r>
-        <w:rPr>
-          <w:lang w:val="nl-BE"/>
-        </w:rPr>
-        <w:tab/>
-      </w:r>
-      <w:r>
-        <w:rPr>
-          <w:lang w:val="nl-BE"/>
-        </w:rPr>
-        <w:tab/>
-        <w:t xml:space="preserve">-beheerder -&gt; bussen beheren, toegang tot reservaties (aanpassen of annuleren) </w:t>
-      </w:r>
-    </w:p>
-    <w:p>
-      <w:pPr>
-        <w:rPr>
-          <w:lang w:val="nl-BE"/>
-        </w:rPr>
-      </w:pPr>
-      <w:r>
-        <w:rPr>
-          <w:lang w:val="nl-BE"/>
-        </w:rPr>
-        <w:tab/>
-      </w:r>
-      <w:r>
-        <w:rPr>
-          <w:lang w:val="nl-BE"/>
-        </w:rPr>
-        <w:tab/>
-        <w:t>-gebruiker -&gt; reservatie link</w:t>
-      </w:r>
-    </w:p>
-    <w:p>
-      <w:pPr>
-        <w:rPr>
-          <w:lang w:val="nl-BE"/>
-        </w:rPr>
-      </w:pPr>
-      <w:r>
-        <w:rPr>
-          <w:lang w:val="nl-BE"/>
-        </w:rPr>
-        <w:t>4. speciale link om als beheerder in te loggen of om als admin</w:t>
-      </w:r>
-    </w:p>
-    <w:p>
-      <w:pPr>
-        <w:rPr>
-          <w:lang w:val="nl-BE"/>
-        </w:rPr>
-      </w:pPr>
-    </w:p>
-    <w:p>
-      <w:pPr>
-        <w:rPr>
-          <w:lang w:val="nl-BE"/>
-        </w:rPr>
-      </w:pPr>
-      <w:proofErr w:type="spellStart"/>
-      <w:r>
-        <w:rPr>
-          <w:lang w:val="nl-BE"/>
-        </w:rPr>
-        <w:t>Github</w:t>
-      </w:r>
-      <w:proofErr w:type="spellEnd"/>
-      <w:r>
-        <w:rPr>
-          <w:lang w:val="nl-BE"/>
-        </w:rPr>
-        <w:t>:</w:t>
-      </w:r>
-      <w:r>
-        <w:rPr>
-          <w:lang w:val="nl-BE"/>
-        </w:rPr>
-        <w:tab/>
-        <w:t xml:space="preserve">uitgelegd door </w:t>
-      </w:r>
-      <w:proofErr w:type="spellStart"/>
-      <w:r>
-        <w:rPr>
-          <w:lang w:val="nl-BE"/>
-        </w:rPr>
-        <w:t>seb</w:t>
-      </w:r>
-      <w:proofErr w:type="spellEnd"/>
-    </w:p>
-    <w:p>
-      <w:pPr>
-        <w:rPr>
-          <w:lang w:val="nl-BE"/>
-        </w:rPr>
-      </w:pPr>
-      <w:r>
-        <w:rPr>
-          <w:lang w:val="nl-BE"/>
-        </w:rPr>
-        <w:tab/>
-        <w:t>!!NIET VERGETEN TE PUSHEN!!</w:t>
-      </w:r>
-    </w:p>
-    <w:p>
-      <w:pPr>
-        <w:rPr>
-          <w:lang w:val="nl-BE"/>
-        </w:rPr>
-      </w:pPr>
-    </w:p>
-    <w:p>
-      <w:pPr>
-        <w:rPr>
-          <w:lang w:val="nl-BE"/>
-        </w:rPr>
-      </w:pPr>
-      <w:r>
-        <w:rPr>
-          <w:lang w:val="nl-BE"/>
-        </w:rPr>
-        <w:t>29/01 dinsdag:</w:t>
-      </w:r>
-    </w:p>
-    <w:p>
-      <w:pPr>
-        <w:rPr>
-          <w:lang w:val="nl-BE"/>
-        </w:rPr>
-      </w:pPr>
-      <w:r>
-        <w:rPr>
-          <w:lang w:val="nl-BE"/>
-        </w:rPr>
-        <w:t xml:space="preserve">Template = </w:t>
-      </w:r>
-      <w:proofErr w:type="spellStart"/>
-      <w:r>
-        <w:rPr>
-          <w:lang w:val="nl-BE"/>
-        </w:rPr>
-        <w:t>jeroen</w:t>
-      </w:r>
-      <w:proofErr w:type="spellEnd"/>
-    </w:p>
-    <w:p>
-      <w:pPr>
-        <w:rPr>
-          <w:lang w:val="nl-BE"/>
-        </w:rPr>
-      </w:pPr>
-      <w:r>
-        <w:rPr>
-          <w:lang w:val="nl-BE"/>
-        </w:rPr>
-        <w:t>DB in tabellen steken = Dieter</w:t>
-      </w:r>
-    </w:p>
-    <w:p>
-      <w:pPr>
-        <w:rPr>
-          <w:lang w:val="nl-BE"/>
-        </w:rPr>
-      </w:pPr>
-      <w:r>
-        <w:rPr>
-          <w:lang w:val="nl-BE"/>
-        </w:rPr>
-        <w:t>Tanguy = verslag</w:t>
-      </w:r>
-    </w:p>
-    <w:p>
-      <w:pPr>
-        <w:rPr>
-          <w:lang w:val="nl-BE"/>
-        </w:rPr>
-      </w:pPr>
-      <w:r>
-        <w:rPr>
-          <w:lang w:val="nl-BE"/>
-        </w:rPr>
-        <w:t xml:space="preserve">Ruben en </w:t>
-      </w:r>
-      <w:proofErr w:type="spellStart"/>
-      <w:r>
-        <w:rPr>
-          <w:lang w:val="nl-BE"/>
-        </w:rPr>
-        <w:t>seb</w:t>
-      </w:r>
-      <w:proofErr w:type="spellEnd"/>
-      <w:r>
-        <w:rPr>
-          <w:lang w:val="nl-BE"/>
-        </w:rPr>
-        <w:t xml:space="preserve"> = </w:t>
-      </w:r>
-      <w:proofErr w:type="spellStart"/>
-      <w:r>
-        <w:rPr>
-          <w:lang w:val="nl-BE"/>
-        </w:rPr>
-        <w:t>github</w:t>
-      </w:r>
-      <w:proofErr w:type="spellEnd"/>
     </w:p>
     <w:sectPr>
       <w:pgSz w:w="12240" w:h="15840"/>

</xml_diff>

<commit_message>
logboek bijgewerkt met taken 04/02
</commit_message>
<xml_diff>
--- a/a_Administratie/logboek.docx
+++ b/a_Administratie/logboek.docx
@@ -698,8 +698,192 @@
         </w:rPr>
         <w:t>mooi visualiseren (jeroen)</w:t>
       </w:r>
+    </w:p>
+    <w:p>
+      <w:pPr>
+        <w:rPr>
+          <w:lang w:val="nl-BE"/>
+        </w:rPr>
+      </w:pPr>
+    </w:p>
+    <w:p>
+      <w:pPr>
+        <w:rPr>
+          <w:lang w:val="nl-BE"/>
+        </w:rPr>
+      </w:pPr>
+      <w:r>
+        <w:rPr>
+          <w:lang w:val="nl-BE"/>
+        </w:rPr>
+        <w:t>04/02:</w:t>
+      </w:r>
+    </w:p>
+    <w:p>
+      <w:pPr>
+        <w:rPr>
+          <w:lang w:val="nl-BE"/>
+        </w:rPr>
+      </w:pPr>
+      <w:proofErr w:type="spellStart"/>
+      <w:r>
+        <w:rPr>
+          <w:lang w:val="nl-BE"/>
+        </w:rPr>
+        <w:t>Loic</w:t>
+      </w:r>
+      <w:proofErr w:type="spellEnd"/>
+      <w:r>
+        <w:rPr>
+          <w:lang w:val="nl-BE"/>
+        </w:rPr>
+        <w:t xml:space="preserve"> : nieuwe template gevonden</w:t>
+      </w:r>
+    </w:p>
+    <w:p>
+      <w:pPr>
+        <w:rPr>
+          <w:lang w:val="nl-BE"/>
+        </w:rPr>
+      </w:pPr>
+      <w:proofErr w:type="spellStart"/>
+      <w:r>
+        <w:rPr>
+          <w:lang w:val="nl-BE"/>
+        </w:rPr>
+        <w:t>Seb</w:t>
+      </w:r>
+      <w:proofErr w:type="spellEnd"/>
+      <w:r>
+        <w:rPr>
+          <w:lang w:val="nl-BE"/>
+        </w:rPr>
+        <w:t>: oude template verwijderd</w:t>
+      </w:r>
+    </w:p>
+    <w:p>
+      <w:pPr>
+        <w:rPr>
+          <w:lang w:val="nl-BE"/>
+        </w:rPr>
+      </w:pPr>
+      <w:proofErr w:type="spellStart"/>
+      <w:r>
+        <w:rPr>
+          <w:lang w:val="nl-BE"/>
+        </w:rPr>
+        <w:t>Loic</w:t>
+      </w:r>
+      <w:proofErr w:type="spellEnd"/>
+      <w:r>
+        <w:rPr>
+          <w:lang w:val="nl-BE"/>
+        </w:rPr>
+        <w:t xml:space="preserve"> : database bijgewerkt</w:t>
+      </w:r>
+    </w:p>
+    <w:p>
+      <w:pPr>
+        <w:rPr>
+          <w:lang w:val="nl-BE"/>
+        </w:rPr>
+      </w:pPr>
+      <w:r>
+        <w:rPr>
+          <w:lang w:val="nl-BE"/>
+        </w:rPr>
+        <w:t>Ruben : extra info vragen (MOET RESPONSIEF ZIJN!!)</w:t>
+      </w:r>
+    </w:p>
+    <w:p>
+      <w:pPr>
+        <w:rPr>
+          <w:lang w:val="nl-BE"/>
+        </w:rPr>
+      </w:pPr>
+      <w:r>
+        <w:rPr>
+          <w:lang w:val="nl-BE"/>
+        </w:rPr>
+        <w:t>Jeroen : content template</w:t>
+      </w:r>
+    </w:p>
+    <w:p>
+      <w:pPr>
+        <w:rPr>
+          <w:lang w:val="nl-BE"/>
+        </w:rPr>
+      </w:pPr>
+      <w:proofErr w:type="spellStart"/>
+      <w:r>
+        <w:rPr>
+          <w:lang w:val="nl-BE"/>
+        </w:rPr>
+        <w:t>Loic</w:t>
+      </w:r>
+      <w:proofErr w:type="spellEnd"/>
+      <w:r>
+        <w:rPr>
+          <w:lang w:val="nl-BE"/>
+        </w:rPr>
+        <w:t xml:space="preserve"> : login systeem begin</w:t>
+      </w:r>
+    </w:p>
+    <w:p>
+      <w:pPr>
+        <w:rPr>
+          <w:lang w:val="nl-BE"/>
+        </w:rPr>
+      </w:pPr>
+      <w:r>
+        <w:rPr>
+          <w:lang w:val="nl-BE"/>
+        </w:rPr>
+        <w:t>Ruben : pagina naam en standardisering</w:t>
+      </w:r>
       <w:bookmarkStart w:id="0" w:name="_GoBack"/>
       <w:bookmarkEnd w:id="0"/>
+    </w:p>
+    <w:p>
+      <w:pPr>
+        <w:rPr>
+          <w:lang w:val="nl-BE"/>
+        </w:rPr>
+      </w:pPr>
+      <w:proofErr w:type="spellStart"/>
+      <w:r>
+        <w:rPr>
+          <w:lang w:val="nl-BE"/>
+        </w:rPr>
+        <w:t>Seb</w:t>
+      </w:r>
+      <w:proofErr w:type="spellEnd"/>
+      <w:r>
+        <w:rPr>
+          <w:lang w:val="nl-BE"/>
+        </w:rPr>
+        <w:t>: visualisering</w:t>
+      </w:r>
+    </w:p>
+    <w:p>
+      <w:pPr>
+        <w:rPr>
+          <w:lang w:val="nl-BE"/>
+        </w:rPr>
+      </w:pPr>
+      <w:r>
+        <w:rPr>
+          <w:lang w:val="nl-BE"/>
+        </w:rPr>
+        <w:t>Dieter : database verder aanpassen</w:t>
+      </w:r>
+    </w:p>
+    <w:p>
+      <w:pPr>
+        <w:rPr>
+          <w:lang w:val="nl-BE"/>
+        </w:rPr>
+      </w:pPr>
     </w:p>
     <w:sectPr>
       <w:pgSz w:w="12240" w:h="15840"/>

</xml_diff>

<commit_message>
logboek bijgeberkt met 07/02
</commit_message>
<xml_diff>
--- a/a_Administratie/logboek.docx
+++ b/a_Administratie/logboek.docx
@@ -1078,13 +1078,225 @@
         <w:rPr>
           <w:lang w:val="it-IT"/>
         </w:rPr>
-        <w:t>Tanguy: model r</w:t>
+        <w:t xml:space="preserve">Tanguy: model </w:t>
+      </w:r>
+      <w:proofErr w:type="spellStart"/>
+      <w:r>
+        <w:rPr>
+          <w:lang w:val="it-IT"/>
+        </w:rPr>
+        <w:t>r</w:t>
       </w:r>
       <w:r>
         <w:rPr>
           <w:lang w:val="it-IT"/>
         </w:rPr>
         <w:t>egistratiepagina</w:t>
+      </w:r>
+      <w:proofErr w:type="spellEnd"/>
+    </w:p>
+    <w:p>
+      <w:pPr>
+        <w:rPr>
+          <w:lang w:val="it-IT"/>
+        </w:rPr>
+      </w:pPr>
+    </w:p>
+    <w:p>
+      <w:pPr>
+        <w:rPr>
+          <w:lang w:val="it-IT"/>
+        </w:rPr>
+      </w:pPr>
+      <w:r>
+        <w:rPr>
+          <w:lang w:val="it-IT"/>
+        </w:rPr>
+        <w:t>07/02:</w:t>
+      </w:r>
+    </w:p>
+    <w:p>
+      <w:pPr>
+        <w:rPr>
+          <w:lang w:val="it-IT"/>
+        </w:rPr>
+      </w:pPr>
+      <w:proofErr w:type="spellStart"/>
+      <w:r>
+        <w:rPr>
+          <w:lang w:val="it-IT"/>
+        </w:rPr>
+        <w:t>ruben</w:t>
+      </w:r>
+      <w:proofErr w:type="spellEnd"/>
+      <w:r>
+        <w:rPr>
+          <w:lang w:val="it-IT"/>
+        </w:rPr>
+        <w:t xml:space="preserve">: date-time </w:t>
+      </w:r>
+      <w:proofErr w:type="spellStart"/>
+      <w:r>
+        <w:rPr>
+          <w:lang w:val="it-IT"/>
+        </w:rPr>
+        <w:t>picker</w:t>
+      </w:r>
+      <w:proofErr w:type="spellEnd"/>
+    </w:p>
+    <w:p>
+      <w:pPr>
+        <w:rPr>
+          <w:lang w:val="it-IT"/>
+        </w:rPr>
+      </w:pPr>
+      <w:proofErr w:type="spellStart"/>
+      <w:r>
+        <w:rPr>
+          <w:lang w:val="it-IT"/>
+        </w:rPr>
+        <w:t>loic</w:t>
+      </w:r>
+      <w:proofErr w:type="spellEnd"/>
+      <w:r>
+        <w:rPr>
+          <w:lang w:val="it-IT"/>
+        </w:rPr>
+        <w:t>: login</w:t>
+      </w:r>
+    </w:p>
+    <w:p>
+      <w:pPr>
+        <w:rPr>
+          <w:lang w:val="it-IT"/>
+        </w:rPr>
+      </w:pPr>
+      <w:proofErr w:type="spellStart"/>
+      <w:r>
+        <w:rPr>
+          <w:lang w:val="it-IT"/>
+        </w:rPr>
+        <w:t>dieter</w:t>
+      </w:r>
+      <w:proofErr w:type="spellEnd"/>
+      <w:r>
+        <w:rPr>
+          <w:lang w:val="it-IT"/>
+        </w:rPr>
+        <w:t>: register pagina</w:t>
+      </w:r>
+    </w:p>
+    <w:p>
+      <w:pPr>
+        <w:rPr>
+          <w:lang w:val="it-IT"/>
+        </w:rPr>
+      </w:pPr>
+      <w:proofErr w:type="spellStart"/>
+      <w:r>
+        <w:rPr>
+          <w:lang w:val="it-IT"/>
+        </w:rPr>
+        <w:t>seb</w:t>
+      </w:r>
+      <w:proofErr w:type="spellEnd"/>
+      <w:r>
+        <w:rPr>
+          <w:lang w:val="it-IT"/>
+        </w:rPr>
+        <w:t xml:space="preserve">: </w:t>
+      </w:r>
+      <w:proofErr w:type="spellStart"/>
+      <w:r>
+        <w:rPr>
+          <w:lang w:val="it-IT"/>
+        </w:rPr>
+        <w:t>uitekenen</w:t>
+      </w:r>
+      <w:proofErr w:type="spellEnd"/>
+      <w:r>
+        <w:rPr>
+          <w:lang w:val="it-IT"/>
+        </w:rPr>
+        <w:t xml:space="preserve"> </w:t>
+      </w:r>
+      <w:proofErr w:type="spellStart"/>
+      <w:r>
+        <w:rPr>
+          <w:lang w:val="it-IT"/>
+        </w:rPr>
+        <w:t>pagina’s</w:t>
+      </w:r>
+      <w:proofErr w:type="spellEnd"/>
+    </w:p>
+    <w:p>
+      <w:pPr>
+        <w:rPr>
+          <w:lang w:val="it-IT"/>
+        </w:rPr>
+      </w:pPr>
+      <w:r>
+        <w:rPr>
+          <w:lang w:val="it-IT"/>
+        </w:rPr>
+        <w:t xml:space="preserve">tanguy: </w:t>
+      </w:r>
+      <w:proofErr w:type="spellStart"/>
+      <w:r>
+        <w:rPr>
+          <w:lang w:val="it-IT"/>
+        </w:rPr>
+        <w:t>digitaliseren</w:t>
+      </w:r>
+      <w:proofErr w:type="spellEnd"/>
+      <w:r>
+        <w:rPr>
+          <w:lang w:val="it-IT"/>
+        </w:rPr>
+        <w:t xml:space="preserve"> </w:t>
+      </w:r>
+      <w:proofErr w:type="spellStart"/>
+      <w:r>
+        <w:rPr>
+          <w:lang w:val="it-IT"/>
+        </w:rPr>
+        <w:t>uitgetekende</w:t>
+      </w:r>
+      <w:proofErr w:type="spellEnd"/>
+      <w:r>
+        <w:rPr>
+          <w:lang w:val="it-IT"/>
+        </w:rPr>
+        <w:t xml:space="preserve"> </w:t>
+      </w:r>
+      <w:proofErr w:type="spellStart"/>
+      <w:r>
+        <w:rPr>
+          <w:lang w:val="it-IT"/>
+        </w:rPr>
+        <w:t>pagina’s</w:t>
+      </w:r>
+      <w:proofErr w:type="spellEnd"/>
+    </w:p>
+    <w:p>
+      <w:pPr>
+        <w:rPr>
+          <w:lang w:val="it-IT"/>
+        </w:rPr>
+      </w:pPr>
+      <w:proofErr w:type="spellStart"/>
+      <w:r>
+        <w:rPr>
+          <w:lang w:val="it-IT"/>
+        </w:rPr>
+        <w:t>jeroen</w:t>
+      </w:r>
+      <w:proofErr w:type="spellEnd"/>
+      <w:r>
+        <w:rPr>
+          <w:lang w:val="it-IT"/>
+        </w:rPr>
+        <w:t>: pop-up login isoleren</w:t>
       </w:r>
       <w:bookmarkStart w:id="0" w:name="_GoBack"/>
       <w:bookmarkEnd w:id="0"/>

</xml_diff>

<commit_message>
logboek bijgewerkt met 11/02
</commit_message>
<xml_diff>
--- a/a_Administratie/logboek.docx
+++ b/a_Administratie/logboek.docx
@@ -1128,287 +1128,435 @@
       </w:r>
       <w:r>
         <w:tab/>
+        <w:t>ok</w:t>
+      </w:r>
+    </w:p>
+    <w:p>
+      <w:pPr>
+        <w:rPr>
+          <w:lang w:val="nl-BE"/>
+        </w:rPr>
+      </w:pPr>
+      <w:proofErr w:type="spellStart"/>
+      <w:r>
+        <w:rPr>
+          <w:lang w:val="nl-BE"/>
+        </w:rPr>
+        <w:t>dieter</w:t>
+      </w:r>
+      <w:proofErr w:type="spellEnd"/>
+      <w:r>
+        <w:rPr>
+          <w:lang w:val="nl-BE"/>
+        </w:rPr>
+        <w:t>: register pagina</w:t>
+      </w:r>
+    </w:p>
+    <w:p>
+      <w:pPr>
+        <w:rPr>
+          <w:lang w:val="nl-BE"/>
+        </w:rPr>
+      </w:pPr>
+      <w:proofErr w:type="spellStart"/>
+      <w:r>
+        <w:rPr>
+          <w:lang w:val="nl-BE"/>
+        </w:rPr>
+        <w:t>seb</w:t>
+      </w:r>
+      <w:proofErr w:type="spellEnd"/>
+      <w:r>
+        <w:rPr>
+          <w:lang w:val="nl-BE"/>
+        </w:rPr>
+        <w:t xml:space="preserve">: </w:t>
+      </w:r>
+      <w:proofErr w:type="spellStart"/>
+      <w:r>
+        <w:rPr>
+          <w:lang w:val="nl-BE"/>
+        </w:rPr>
+        <w:t>uitekenen</w:t>
+      </w:r>
+      <w:proofErr w:type="spellEnd"/>
+      <w:r>
+        <w:rPr>
+          <w:lang w:val="nl-BE"/>
+        </w:rPr>
+        <w:t xml:space="preserve"> pagina’s</w:t>
+      </w:r>
+    </w:p>
+    <w:p>
+      <w:pPr>
+        <w:rPr>
+          <w:lang w:val="nl-BE"/>
+        </w:rPr>
+      </w:pPr>
+      <w:r>
+        <w:rPr>
+          <w:lang w:val="nl-BE"/>
+        </w:rPr>
+        <w:t>tanguy: digitaliseren uitgetekende pagina’s</w:t>
+      </w:r>
+    </w:p>
+    <w:p>
+      <w:pPr>
+        <w:rPr>
+          <w:lang w:val="nl-BE"/>
+        </w:rPr>
+      </w:pPr>
+      <w:proofErr w:type="spellStart"/>
+      <w:r>
+        <w:rPr>
+          <w:lang w:val="nl-BE"/>
+        </w:rPr>
+        <w:t>jeroen</w:t>
+      </w:r>
+      <w:proofErr w:type="spellEnd"/>
+      <w:r>
+        <w:rPr>
+          <w:lang w:val="nl-BE"/>
+        </w:rPr>
+        <w:t>: pop-up login isoleren</w:t>
+      </w:r>
+    </w:p>
+    <w:p>
+      <w:pPr>
+        <w:rPr>
+          <w:lang w:val="nl-BE"/>
+        </w:rPr>
+      </w:pPr>
+      <w:r>
+        <w:rPr>
+          <w:lang w:val="nl-BE"/>
+        </w:rPr>
+        <w:t>tan</w:t>
+      </w:r>
+      <w:r>
+        <w:rPr>
+          <w:lang w:val="nl-BE"/>
+        </w:rPr>
+        <w:t xml:space="preserve">guy en </w:t>
+      </w:r>
+      <w:proofErr w:type="spellStart"/>
+      <w:r>
+        <w:rPr>
+          <w:lang w:val="nl-BE"/>
+        </w:rPr>
+        <w:t>loic</w:t>
+      </w:r>
+      <w:proofErr w:type="spellEnd"/>
+      <w:r>
+        <w:rPr>
+          <w:lang w:val="nl-BE"/>
+        </w:rPr>
+        <w:t>: kalender zoeken</w:t>
+      </w:r>
+    </w:p>
+    <w:p>
+      <w:pPr>
+        <w:rPr>
+          <w:lang w:val="nl-BE"/>
+        </w:rPr>
+      </w:pPr>
+    </w:p>
+    <w:p>
+      <w:pPr>
+        <w:rPr>
+          <w:lang w:val="nl-BE"/>
+        </w:rPr>
+      </w:pPr>
+      <w:r>
+        <w:rPr>
+          <w:lang w:val="nl-BE"/>
+        </w:rPr>
+        <w:t xml:space="preserve">tanguy, </w:t>
+      </w:r>
+      <w:proofErr w:type="spellStart"/>
+      <w:r>
+        <w:rPr>
+          <w:lang w:val="nl-BE"/>
+        </w:rPr>
+        <w:t>ruben</w:t>
+      </w:r>
+      <w:proofErr w:type="spellEnd"/>
+      <w:r>
+        <w:rPr>
+          <w:lang w:val="nl-BE"/>
+        </w:rPr>
+        <w:t xml:space="preserve"> en </w:t>
+      </w:r>
+      <w:proofErr w:type="spellStart"/>
+      <w:r>
+        <w:rPr>
+          <w:lang w:val="nl-BE"/>
+        </w:rPr>
+        <w:t>dieter</w:t>
+      </w:r>
+      <w:proofErr w:type="spellEnd"/>
+      <w:r>
+        <w:rPr>
+          <w:lang w:val="nl-BE"/>
+        </w:rPr>
+        <w:t>: kalender</w:t>
+      </w:r>
+    </w:p>
+    <w:p>
+      <w:pPr>
+        <w:rPr>
+          <w:lang w:val="nl-BE"/>
+        </w:rPr>
+      </w:pPr>
+      <w:proofErr w:type="spellStart"/>
+      <w:r>
+        <w:rPr>
+          <w:lang w:val="nl-BE"/>
+        </w:rPr>
+        <w:t>loic</w:t>
+      </w:r>
+      <w:proofErr w:type="spellEnd"/>
+      <w:r>
+        <w:rPr>
+          <w:lang w:val="nl-BE"/>
+        </w:rPr>
+        <w:t xml:space="preserve">: </w:t>
+      </w:r>
+      <w:proofErr w:type="spellStart"/>
+      <w:r>
+        <w:rPr>
+          <w:lang w:val="nl-BE"/>
+        </w:rPr>
+        <w:t>regstratie</w:t>
+      </w:r>
+      <w:proofErr w:type="spellEnd"/>
+      <w:r>
+        <w:rPr>
+          <w:lang w:val="nl-BE"/>
+        </w:rPr>
+        <w:t xml:space="preserve"> pagina</w:t>
+      </w:r>
+      <w:r>
+        <w:rPr>
+          <w:lang w:val="nl-BE"/>
+        </w:rPr>
+        <w:tab/>
+        <w:t>ok</w:t>
+      </w:r>
+    </w:p>
+    <w:p>
+      <w:pPr>
+        <w:rPr>
+          <w:lang w:val="nl-BE"/>
+        </w:rPr>
+      </w:pPr>
+      <w:proofErr w:type="spellStart"/>
+      <w:r>
+        <w:rPr>
+          <w:lang w:val="nl-BE"/>
+        </w:rPr>
+        <w:t>seb</w:t>
+      </w:r>
+      <w:proofErr w:type="spellEnd"/>
+      <w:r>
+        <w:rPr>
+          <w:lang w:val="nl-BE"/>
+        </w:rPr>
+        <w:t>: pagina’s uittekenen</w:t>
+      </w:r>
+    </w:p>
+    <w:p>
+      <w:pPr>
+        <w:rPr>
+          <w:lang w:val="nl-BE"/>
+        </w:rPr>
+      </w:pPr>
+      <w:proofErr w:type="spellStart"/>
+      <w:r>
+        <w:rPr>
+          <w:lang w:val="nl-BE"/>
+        </w:rPr>
+        <w:t>jeroen</w:t>
+      </w:r>
+      <w:proofErr w:type="spellEnd"/>
+      <w:r>
+        <w:rPr>
+          <w:lang w:val="nl-BE"/>
+        </w:rPr>
+        <w:t>: opzoekwerk bevestigingsmail</w:t>
+      </w:r>
+    </w:p>
+    <w:p>
+      <w:pPr>
+        <w:rPr>
+          <w:lang w:val="nl-BE"/>
+        </w:rPr>
+      </w:pPr>
+    </w:p>
+    <w:p>
+      <w:pPr>
+        <w:rPr>
+          <w:lang w:val="nl-BE"/>
+        </w:rPr>
+      </w:pPr>
+      <w:r>
+        <w:rPr>
+          <w:lang w:val="nl-BE"/>
+        </w:rPr>
+        <w:t>LOIC IS ON FIRE!!!</w:t>
+      </w:r>
+    </w:p>
+    <w:p>
+      <w:pPr>
+        <w:rPr>
+          <w:lang w:val="nl-BE"/>
+        </w:rPr>
+      </w:pPr>
+    </w:p>
+    <w:p>
+      <w:pPr>
+        <w:rPr>
+          <w:lang w:val="nl-BE"/>
+        </w:rPr>
+      </w:pPr>
+      <w:r>
+        <w:rPr>
+          <w:lang w:val="nl-BE"/>
+        </w:rPr>
+        <w:t>11/02:</w:t>
+      </w:r>
+    </w:p>
+    <w:p>
+      <w:pPr>
+        <w:rPr>
+          <w:lang w:val="de-DE"/>
+        </w:rPr>
+      </w:pPr>
+      <w:proofErr w:type="spellStart"/>
+      <w:r>
+        <w:rPr>
+          <w:lang w:val="de-DE"/>
+        </w:rPr>
+        <w:t>Loic</w:t>
+      </w:r>
+      <w:proofErr w:type="spellEnd"/>
+      <w:r>
+        <w:rPr>
+          <w:lang w:val="de-DE"/>
+        </w:rPr>
+        <w:t xml:space="preserve"> en </w:t>
+      </w:r>
+      <w:proofErr w:type="spellStart"/>
+      <w:r>
+        <w:rPr>
+          <w:lang w:val="de-DE"/>
+        </w:rPr>
+        <w:t>ruben</w:t>
+      </w:r>
+      <w:proofErr w:type="spellEnd"/>
+      <w:r>
+        <w:rPr>
+          <w:lang w:val="de-DE"/>
+        </w:rPr>
+        <w:t xml:space="preserve"> : form </w:t>
+      </w:r>
+      <w:proofErr w:type="spellStart"/>
+      <w:r>
+        <w:rPr>
+          <w:lang w:val="de-DE"/>
+        </w:rPr>
+        <w:t>rese</w:t>
+      </w:r>
+      <w:r>
+        <w:rPr>
+          <w:lang w:val="de-DE"/>
+        </w:rPr>
+        <w:t>rvatie</w:t>
+      </w:r>
+      <w:proofErr w:type="spellEnd"/>
+      <w:r>
+        <w:rPr>
+          <w:lang w:val="de-DE"/>
+        </w:rPr>
+        <w:t xml:space="preserve"> </w:t>
+      </w:r>
+      <w:proofErr w:type="spellStart"/>
+      <w:r>
+        <w:rPr>
+          <w:lang w:val="de-DE"/>
+        </w:rPr>
+        <w:t>maken</w:t>
+      </w:r>
+      <w:proofErr w:type="spellEnd"/>
+    </w:p>
+    <w:p>
+      <w:pPr>
+        <w:rPr>
+          <w:lang w:val="nl-BE"/>
+        </w:rPr>
+      </w:pPr>
+      <w:proofErr w:type="spellStart"/>
+      <w:r>
+        <w:rPr>
+          <w:lang w:val="nl-BE"/>
+        </w:rPr>
+        <w:t>Seb</w:t>
+      </w:r>
+      <w:proofErr w:type="spellEnd"/>
+      <w:r>
+        <w:rPr>
+          <w:lang w:val="nl-BE"/>
+        </w:rPr>
+        <w:t xml:space="preserve"> en </w:t>
+      </w:r>
+      <w:proofErr w:type="spellStart"/>
+      <w:r>
+        <w:rPr>
+          <w:lang w:val="nl-BE"/>
+        </w:rPr>
+        <w:t>dieter</w:t>
+      </w:r>
+      <w:proofErr w:type="spellEnd"/>
+      <w:r>
+        <w:rPr>
+          <w:lang w:val="nl-BE"/>
+        </w:rPr>
+        <w:t xml:space="preserve"> : kalender data we</w:t>
+      </w:r>
+      <w:r>
+        <w:rPr>
+          <w:lang w:val="nl-BE"/>
+        </w:rPr>
+        <w:t>ergeven in orde brengen</w:t>
+      </w:r>
+    </w:p>
+    <w:p>
+      <w:pPr>
+        <w:rPr>
+          <w:lang w:val="nl-BE"/>
+        </w:rPr>
+      </w:pPr>
+      <w:r>
+        <w:rPr>
+          <w:lang w:val="nl-BE"/>
+        </w:rPr>
+        <w:t>Tanguy : logboek</w:t>
+      </w:r>
+    </w:p>
+    <w:p>
+      <w:pPr>
+        <w:rPr>
+          <w:lang w:val="nl-BE"/>
+        </w:rPr>
+      </w:pPr>
+      <w:r>
+        <w:rPr>
+          <w:lang w:val="nl-BE"/>
+        </w:rPr>
+        <w:t>Jeroen : handleiding gebruik site maken</w:t>
       </w:r>
       <w:bookmarkStart w:id="0" w:name="_GoBack"/>
       <w:bookmarkEnd w:id="0"/>
-      <w:r>
-        <w:t>ok</w:t>
-      </w:r>
-    </w:p>
-    <w:p>
-      <w:pPr>
-        <w:rPr>
-          <w:lang w:val="nl-BE"/>
-        </w:rPr>
-      </w:pPr>
-      <w:proofErr w:type="spellStart"/>
-      <w:r>
-        <w:rPr>
-          <w:lang w:val="nl-BE"/>
-        </w:rPr>
-        <w:t>dieter</w:t>
-      </w:r>
-      <w:proofErr w:type="spellEnd"/>
-      <w:r>
-        <w:rPr>
-          <w:lang w:val="nl-BE"/>
-        </w:rPr>
-        <w:t>: register pagina</w:t>
-      </w:r>
-    </w:p>
-    <w:p>
-      <w:pPr>
-        <w:rPr>
-          <w:lang w:val="nl-BE"/>
-        </w:rPr>
-      </w:pPr>
-      <w:proofErr w:type="spellStart"/>
-      <w:r>
-        <w:rPr>
-          <w:lang w:val="nl-BE"/>
-        </w:rPr>
-        <w:t>seb</w:t>
-      </w:r>
-      <w:proofErr w:type="spellEnd"/>
-      <w:r>
-        <w:rPr>
-          <w:lang w:val="nl-BE"/>
-        </w:rPr>
-        <w:t xml:space="preserve">: </w:t>
-      </w:r>
-      <w:proofErr w:type="spellStart"/>
-      <w:r>
-        <w:rPr>
-          <w:lang w:val="nl-BE"/>
-        </w:rPr>
-        <w:t>uitekenen</w:t>
-      </w:r>
-      <w:proofErr w:type="spellEnd"/>
-      <w:r>
-        <w:rPr>
-          <w:lang w:val="nl-BE"/>
-        </w:rPr>
-        <w:t xml:space="preserve"> pagina’s</w:t>
-      </w:r>
-    </w:p>
-    <w:p>
-      <w:pPr>
-        <w:rPr>
-          <w:lang w:val="nl-BE"/>
-        </w:rPr>
-      </w:pPr>
-      <w:r>
-        <w:rPr>
-          <w:lang w:val="nl-BE"/>
-        </w:rPr>
-        <w:t>tanguy: digitaliseren uitgetekende pagina’s</w:t>
-      </w:r>
-    </w:p>
-    <w:p>
-      <w:pPr>
-        <w:rPr>
-          <w:lang w:val="nl-BE"/>
-        </w:rPr>
-      </w:pPr>
-      <w:proofErr w:type="spellStart"/>
-      <w:r>
-        <w:rPr>
-          <w:lang w:val="nl-BE"/>
-        </w:rPr>
-        <w:t>jeroen</w:t>
-      </w:r>
-      <w:proofErr w:type="spellEnd"/>
-      <w:r>
-        <w:rPr>
-          <w:lang w:val="nl-BE"/>
-        </w:rPr>
-        <w:t>: pop-up login isoleren</w:t>
-      </w:r>
-    </w:p>
-    <w:p>
-      <w:pPr>
-        <w:rPr>
-          <w:lang w:val="nl-BE"/>
-        </w:rPr>
-      </w:pPr>
-      <w:r>
-        <w:rPr>
-          <w:lang w:val="nl-BE"/>
-        </w:rPr>
-        <w:t>tan</w:t>
-      </w:r>
-      <w:r>
-        <w:rPr>
-          <w:lang w:val="nl-BE"/>
-        </w:rPr>
-        <w:t xml:space="preserve">guy en </w:t>
-      </w:r>
-      <w:proofErr w:type="spellStart"/>
-      <w:r>
-        <w:rPr>
-          <w:lang w:val="nl-BE"/>
-        </w:rPr>
-        <w:t>loic</w:t>
-      </w:r>
-      <w:proofErr w:type="spellEnd"/>
-      <w:r>
-        <w:rPr>
-          <w:lang w:val="nl-BE"/>
-        </w:rPr>
-        <w:t>: kalender zoeken</w:t>
-      </w:r>
-    </w:p>
-    <w:p>
-      <w:pPr>
-        <w:rPr>
-          <w:lang w:val="nl-BE"/>
-        </w:rPr>
-      </w:pPr>
-    </w:p>
-    <w:p>
-      <w:pPr>
-        <w:rPr>
-          <w:lang w:val="nl-BE"/>
-        </w:rPr>
-      </w:pPr>
-      <w:r>
-        <w:rPr>
-          <w:lang w:val="nl-BE"/>
-        </w:rPr>
-        <w:t xml:space="preserve">tanguy, </w:t>
-      </w:r>
-      <w:proofErr w:type="spellStart"/>
-      <w:r>
-        <w:rPr>
-          <w:lang w:val="nl-BE"/>
-        </w:rPr>
-        <w:t>ruben</w:t>
-      </w:r>
-      <w:proofErr w:type="spellEnd"/>
-      <w:r>
-        <w:rPr>
-          <w:lang w:val="nl-BE"/>
-        </w:rPr>
-        <w:t xml:space="preserve"> en </w:t>
-      </w:r>
-      <w:proofErr w:type="spellStart"/>
-      <w:r>
-        <w:rPr>
-          <w:lang w:val="nl-BE"/>
-        </w:rPr>
-        <w:t>dieter</w:t>
-      </w:r>
-      <w:proofErr w:type="spellEnd"/>
-      <w:r>
-        <w:rPr>
-          <w:lang w:val="nl-BE"/>
-        </w:rPr>
-        <w:t>: kalender</w:t>
-      </w:r>
-    </w:p>
-    <w:p>
-      <w:pPr>
-        <w:rPr>
-          <w:lang w:val="nl-BE"/>
-        </w:rPr>
-      </w:pPr>
-      <w:proofErr w:type="spellStart"/>
-      <w:r>
-        <w:rPr>
-          <w:lang w:val="nl-BE"/>
-        </w:rPr>
-        <w:t>loic</w:t>
-      </w:r>
-      <w:proofErr w:type="spellEnd"/>
-      <w:r>
-        <w:rPr>
-          <w:lang w:val="nl-BE"/>
-        </w:rPr>
-        <w:t xml:space="preserve">: </w:t>
-      </w:r>
-      <w:proofErr w:type="spellStart"/>
-      <w:r>
-        <w:rPr>
-          <w:lang w:val="nl-BE"/>
-        </w:rPr>
-        <w:t>regstratie</w:t>
-      </w:r>
-      <w:proofErr w:type="spellEnd"/>
-      <w:r>
-        <w:rPr>
-          <w:lang w:val="nl-BE"/>
-        </w:rPr>
-        <w:t xml:space="preserve"> pagina</w:t>
-      </w:r>
-      <w:r>
-        <w:rPr>
-          <w:lang w:val="nl-BE"/>
-        </w:rPr>
-        <w:tab/>
-        <w:t>ok</w:t>
-      </w:r>
-    </w:p>
-    <w:p>
-      <w:pPr>
-        <w:rPr>
-          <w:lang w:val="nl-BE"/>
-        </w:rPr>
-      </w:pPr>
-      <w:proofErr w:type="spellStart"/>
-      <w:r>
-        <w:rPr>
-          <w:lang w:val="nl-BE"/>
-        </w:rPr>
-        <w:t>seb</w:t>
-      </w:r>
-      <w:proofErr w:type="spellEnd"/>
-      <w:r>
-        <w:rPr>
-          <w:lang w:val="nl-BE"/>
-        </w:rPr>
-        <w:t>: pagina’s uittekenen</w:t>
-      </w:r>
-    </w:p>
-    <w:p>
-      <w:pPr>
-        <w:rPr>
-          <w:lang w:val="nl-BE"/>
-        </w:rPr>
-      </w:pPr>
-      <w:proofErr w:type="spellStart"/>
-      <w:r>
-        <w:rPr>
-          <w:lang w:val="nl-BE"/>
-        </w:rPr>
-        <w:t>jeroen</w:t>
-      </w:r>
-      <w:proofErr w:type="spellEnd"/>
-      <w:r>
-        <w:rPr>
-          <w:lang w:val="nl-BE"/>
-        </w:rPr>
-        <w:t>: opzoekwerk bevestigingsmail</w:t>
-      </w:r>
-    </w:p>
-    <w:p>
-      <w:pPr>
-        <w:rPr>
-          <w:lang w:val="nl-BE"/>
-        </w:rPr>
-      </w:pPr>
-    </w:p>
-    <w:p>
-      <w:pPr>
-        <w:rPr>
-          <w:lang w:val="nl-BE"/>
-        </w:rPr>
-      </w:pPr>
-      <w:r>
-        <w:rPr>
-          <w:lang w:val="nl-BE"/>
-        </w:rPr>
-        <w:t>LOIC IS ON FIRE!!!</w:t>
-      </w:r>
     </w:p>
     <w:sectPr>
       <w:pgSz w:w="12240" w:h="15840"/>

</xml_diff>

<commit_message>
logboek bijgevuld met taken van 18/02
</commit_message>
<xml_diff>
--- a/a_Administratie/logboek.docx
+++ b/a_Administratie/logboek.docx
@@ -1394,124 +1394,78 @@
       </w:pPr>
     </w:p>
     <w:p>
-      <w:pPr>
-        <w:rPr>
-          <w:lang w:val="nl-BE"/>
-        </w:rPr>
-      </w:pPr>
-      <w:r>
-        <w:rPr>
-          <w:lang w:val="nl-BE"/>
-        </w:rPr>
+      <w:r>
         <w:t>LOIC IS ON FIRE!!!</w:t>
       </w:r>
     </w:p>
-    <w:p>
-      <w:pPr>
-        <w:rPr>
-          <w:lang w:val="nl-BE"/>
-        </w:rPr>
-      </w:pPr>
-    </w:p>
-    <w:p>
-      <w:pPr>
-        <w:rPr>
-          <w:lang w:val="nl-BE"/>
-        </w:rPr>
-      </w:pPr>
-      <w:r>
-        <w:rPr>
-          <w:lang w:val="nl-BE"/>
-        </w:rPr>
+    <w:p/>
+    <w:p>
+      <w:r>
         <w:t>11/02:</w:t>
       </w:r>
     </w:p>
     <w:p>
-      <w:pPr>
-        <w:rPr>
-          <w:lang w:val="de-DE"/>
-        </w:rPr>
-      </w:pPr>
-      <w:proofErr w:type="spellStart"/>
-      <w:r>
-        <w:rPr>
-          <w:lang w:val="de-DE"/>
-        </w:rPr>
+      <w:proofErr w:type="spellStart"/>
+      <w:r>
         <w:t>Loic</w:t>
       </w:r>
       <w:proofErr w:type="spellEnd"/>
       <w:r>
-        <w:rPr>
-          <w:lang w:val="de-DE"/>
+        <w:t xml:space="preserve"> </w:t>
+      </w:r>
+      <w:proofErr w:type="spellStart"/>
+      <w:r>
+        <w:t>en</w:t>
+      </w:r>
+      <w:proofErr w:type="spellEnd"/>
+      <w:r>
+        <w:t xml:space="preserve"> </w:t>
+      </w:r>
+      <w:proofErr w:type="spellStart"/>
+      <w:r>
+        <w:t>ruben</w:t>
+      </w:r>
+      <w:proofErr w:type="spellEnd"/>
+      <w:r>
+        <w:t xml:space="preserve"> : form </w:t>
+      </w:r>
+      <w:proofErr w:type="spellStart"/>
+      <w:r>
+        <w:t>reservatie</w:t>
+      </w:r>
+      <w:proofErr w:type="spellEnd"/>
+      <w:r>
+        <w:t xml:space="preserve"> </w:t>
+      </w:r>
+      <w:proofErr w:type="spellStart"/>
+      <w:r>
+        <w:t>maken</w:t>
+      </w:r>
+      <w:proofErr w:type="spellEnd"/>
+    </w:p>
+    <w:p>
+      <w:pPr>
+        <w:rPr>
+          <w:lang w:val="nl-BE"/>
+        </w:rPr>
+      </w:pPr>
+      <w:proofErr w:type="spellStart"/>
+      <w:r>
+        <w:rPr>
+          <w:lang w:val="nl-BE"/>
+        </w:rPr>
+        <w:t>Seb</w:t>
+      </w:r>
+      <w:proofErr w:type="spellEnd"/>
+      <w:r>
+        <w:rPr>
+          <w:lang w:val="nl-BE"/>
         </w:rPr>
         <w:t xml:space="preserve"> en </w:t>
       </w:r>
       <w:proofErr w:type="spellStart"/>
       <w:r>
         <w:rPr>
-          <w:lang w:val="de-DE"/>
-        </w:rPr>
-        <w:t>ruben</w:t>
-      </w:r>
-      <w:proofErr w:type="spellEnd"/>
-      <w:r>
-        <w:rPr>
-          <w:lang w:val="de-DE"/>
-        </w:rPr>
-        <w:t xml:space="preserve"> : form </w:t>
-      </w:r>
-      <w:proofErr w:type="spellStart"/>
-      <w:r>
-        <w:rPr>
-          <w:lang w:val="de-DE"/>
-        </w:rPr>
-        <w:t>rese</w:t>
-      </w:r>
-      <w:r>
-        <w:rPr>
-          <w:lang w:val="de-DE"/>
-        </w:rPr>
-        <w:t>rvatie</w:t>
-      </w:r>
-      <w:proofErr w:type="spellEnd"/>
-      <w:r>
-        <w:rPr>
-          <w:lang w:val="de-DE"/>
-        </w:rPr>
-        <w:t xml:space="preserve"> </w:t>
-      </w:r>
-      <w:proofErr w:type="spellStart"/>
-      <w:r>
-        <w:rPr>
-          <w:lang w:val="de-DE"/>
-        </w:rPr>
-        <w:t>maken</w:t>
-      </w:r>
-      <w:proofErr w:type="spellEnd"/>
-    </w:p>
-    <w:p>
-      <w:pPr>
-        <w:rPr>
-          <w:lang w:val="nl-BE"/>
-        </w:rPr>
-      </w:pPr>
-      <w:proofErr w:type="spellStart"/>
-      <w:r>
-        <w:rPr>
-          <w:lang w:val="nl-BE"/>
-        </w:rPr>
-        <w:t>Seb</w:t>
-      </w:r>
-      <w:proofErr w:type="spellEnd"/>
-      <w:r>
-        <w:rPr>
-          <w:lang w:val="nl-BE"/>
-        </w:rPr>
-        <w:t xml:space="preserve"> en </w:t>
-      </w:r>
-      <w:proofErr w:type="spellStart"/>
-      <w:r>
-        <w:rPr>
           <w:lang w:val="nl-BE"/>
         </w:rPr>
         <w:t>dieter</w:t>
@@ -1554,9 +1508,175 @@
           <w:lang w:val="nl-BE"/>
         </w:rPr>
         <w:t>Jeroen : handleiding gebruik site maken</w:t>
+      </w:r>
+    </w:p>
+    <w:p>
+      <w:pPr>
+        <w:rPr>
+          <w:lang w:val="nl-BE"/>
+        </w:rPr>
+      </w:pPr>
+    </w:p>
+    <w:p>
+      <w:pPr>
+        <w:rPr>
+          <w:lang w:val="nl-BE"/>
+        </w:rPr>
+      </w:pPr>
+      <w:r>
+        <w:rPr>
+          <w:lang w:val="nl-BE"/>
+        </w:rPr>
+        <w:t>14/02</w:t>
+      </w:r>
+    </w:p>
+    <w:p>
+      <w:pPr>
+        <w:rPr>
+          <w:lang w:val="nl-BE"/>
+        </w:rPr>
+      </w:pPr>
+      <w:r>
+        <w:rPr>
+          <w:lang w:val="nl-BE"/>
+        </w:rPr>
+        <w:t>Jeroen: handleiding verder werken</w:t>
+      </w:r>
+    </w:p>
+    <w:p>
+      <w:pPr>
+        <w:rPr>
+          <w:lang w:val="nl-BE"/>
+        </w:rPr>
+      </w:pPr>
+    </w:p>
+    <w:p>
+      <w:pPr>
+        <w:rPr>
+          <w:lang w:val="nl-BE"/>
+        </w:rPr>
+      </w:pPr>
+    </w:p>
+    <w:p>
+      <w:pPr>
+        <w:rPr>
+          <w:lang w:val="nl-BE"/>
+        </w:rPr>
+      </w:pPr>
+      <w:r>
+        <w:rPr>
+          <w:lang w:val="nl-BE"/>
+        </w:rPr>
+        <w:lastRenderedPageBreak/>
+        <w:t>18/02</w:t>
+      </w:r>
+    </w:p>
+    <w:p>
+      <w:pPr>
+        <w:rPr>
+          <w:lang w:val="nl-BE"/>
+        </w:rPr>
+      </w:pPr>
+      <w:r>
+        <w:rPr>
+          <w:lang w:val="nl-BE"/>
+        </w:rPr>
+        <w:t>Jeroen: handleiding</w:t>
+      </w:r>
+    </w:p>
+    <w:p>
+      <w:pPr>
+        <w:rPr>
+          <w:lang w:val="nl-BE"/>
+        </w:rPr>
+      </w:pPr>
+      <w:r>
+        <w:rPr>
+          <w:lang w:val="nl-BE"/>
+        </w:rPr>
+        <w:t xml:space="preserve">Ruben: </w:t>
+      </w:r>
+      <w:proofErr w:type="spellStart"/>
+      <w:r>
+        <w:rPr>
+          <w:lang w:val="nl-BE"/>
+        </w:rPr>
+        <w:t>inserts</w:t>
+      </w:r>
+      <w:proofErr w:type="spellEnd"/>
+      <w:r>
+        <w:rPr>
+          <w:lang w:val="nl-BE"/>
+        </w:rPr>
+        <w:t xml:space="preserve"> reservatie</w:t>
+      </w:r>
+    </w:p>
+    <w:p>
+      <w:proofErr w:type="spellStart"/>
+      <w:r>
+        <w:t>Loic</w:t>
+      </w:r>
+      <w:proofErr w:type="spellEnd"/>
+      <w:r>
+        <w:t xml:space="preserve">: </w:t>
+      </w:r>
+      <w:r>
+        <w:t xml:space="preserve">One Drive </w:t>
+      </w:r>
+      <w:proofErr w:type="spellStart"/>
+      <w:r>
+        <w:t>starten</w:t>
+      </w:r>
+      <w:proofErr w:type="spellEnd"/>
+      <w:r>
+        <w:t xml:space="preserve"> (o</w:t>
+      </w:r>
+      <w:r>
+        <w:t>nnidig)</w:t>
       </w:r>
       <w:bookmarkStart w:id="0" w:name="_GoBack"/>
       <w:bookmarkEnd w:id="0"/>
+    </w:p>
+    <w:p>
+      <w:pPr>
+        <w:rPr>
+          <w:lang w:val="nl-BE"/>
+        </w:rPr>
+      </w:pPr>
+      <w:r>
+        <w:rPr>
+          <w:lang w:val="nl-BE"/>
+        </w:rPr>
+        <w:t xml:space="preserve">Dieter: kalender update door </w:t>
+      </w:r>
+      <w:proofErr w:type="spellStart"/>
+      <w:r>
+        <w:rPr>
+          <w:lang w:val="nl-BE"/>
+        </w:rPr>
+        <w:t>sql</w:t>
+      </w:r>
+      <w:proofErr w:type="spellEnd"/>
+      <w:r>
+        <w:rPr>
+          <w:lang w:val="nl-BE"/>
+        </w:rPr>
+        <w:t xml:space="preserve"> met </w:t>
+      </w:r>
+      <w:proofErr w:type="spellStart"/>
+      <w:r>
+        <w:rPr>
+          <w:lang w:val="nl-BE"/>
+        </w:rPr>
+        <w:t>Json</w:t>
+      </w:r>
+      <w:proofErr w:type="spellEnd"/>
+      <w:r>
+        <w:rPr>
+          <w:lang w:val="nl-BE"/>
+        </w:rPr>
+        <w:t xml:space="preserve"> linken</w:t>
+      </w:r>
     </w:p>
     <w:sectPr>
       <w:pgSz w:w="12240" w:h="15840"/>

</xml_diff>

<commit_message>
logboek aangevuld met taken van 19/02
</commit_message>
<xml_diff>
--- a/a_Administratie/logboek.docx
+++ b/a_Administratie/logboek.docx
@@ -1712,6 +1712,84 @@
           <w:lang w:val="nl-BE"/>
         </w:rPr>
         <w:t>Tanguy: helpen zoeken naar script voor JSON</w:t>
+      </w:r>
+    </w:p>
+    <w:p>
+      <w:pPr>
+        <w:rPr>
+          <w:lang w:val="nl-BE"/>
+        </w:rPr>
+      </w:pPr>
+    </w:p>
+    <w:p>
+      <w:pPr>
+        <w:rPr>
+          <w:lang w:val="nl-BE"/>
+        </w:rPr>
+      </w:pPr>
+      <w:r>
+        <w:rPr>
+          <w:lang w:val="nl-BE"/>
+        </w:rPr>
+        <w:t>19/02</w:t>
+      </w:r>
+    </w:p>
+    <w:p>
+      <w:pPr>
+        <w:rPr>
+          <w:lang w:val="nl-BE"/>
+        </w:rPr>
+      </w:pPr>
+      <w:r>
+        <w:rPr>
+          <w:lang w:val="nl-BE"/>
+        </w:rPr>
+        <w:t xml:space="preserve">Ruben: </w:t>
+      </w:r>
+      <w:r>
+        <w:rPr>
+          <w:lang w:val="nl-BE"/>
+        </w:rPr>
+        <w:t>Registratie in orde brengen en controle reservatie laten functioneren</w:t>
+      </w:r>
+    </w:p>
+    <w:p>
+      <w:pPr>
+        <w:rPr>
+          <w:lang w:val="nl-BE"/>
+        </w:rPr>
+      </w:pPr>
+      <w:r>
+        <w:rPr>
+          <w:lang w:val="nl-BE"/>
+        </w:rPr>
+        <w:t>Jeroen: handleiding</w:t>
+      </w:r>
+    </w:p>
+    <w:p>
+      <w:pPr>
+        <w:rPr>
+          <w:lang w:val="nl-BE"/>
+        </w:rPr>
+      </w:pPr>
+      <w:r>
+        <w:rPr>
+          <w:lang w:val="nl-BE"/>
+        </w:rPr>
+        <w:t>Dieter: script voor JSON uitzoeken</w:t>
+      </w:r>
+    </w:p>
+    <w:p>
+      <w:pPr>
+        <w:rPr>
+          <w:lang w:val="nl-BE"/>
+        </w:rPr>
+      </w:pPr>
+      <w:r>
+        <w:rPr>
+          <w:lang w:val="nl-BE"/>
+        </w:rPr>
+        <w:t>Tanguy: Dieter helpen</w:t>
       </w:r>
       <w:bookmarkStart w:id="0" w:name="_GoBack"/>
       <w:bookmarkEnd w:id="0"/>

</xml_diff>

<commit_message>
logboek ingevuld met taken van 21/02
</commit_message>
<xml_diff>
--- a/a_Administratie/logboek.docx
+++ b/a_Administratie/logboek.docx
@@ -1791,6 +1791,151 @@
         </w:rPr>
         <w:t>Tanguy: Dieter helpen</w:t>
       </w:r>
+    </w:p>
+    <w:p>
+      <w:pPr>
+        <w:rPr>
+          <w:lang w:val="nl-BE"/>
+        </w:rPr>
+      </w:pPr>
+    </w:p>
+    <w:p>
+      <w:pPr>
+        <w:rPr>
+          <w:lang w:val="nl-BE"/>
+        </w:rPr>
+      </w:pPr>
+      <w:r>
+        <w:rPr>
+          <w:lang w:val="nl-BE"/>
+        </w:rPr>
+        <w:t>21/02</w:t>
+      </w:r>
+    </w:p>
+    <w:p>
+      <w:pPr>
+        <w:rPr>
+          <w:lang w:val="nl-BE"/>
+        </w:rPr>
+      </w:pPr>
+      <w:r>
+        <w:rPr>
+          <w:lang w:val="nl-BE"/>
+        </w:rPr>
+        <w:t xml:space="preserve">Ruben: user </w:t>
+      </w:r>
+      <w:proofErr w:type="spellStart"/>
+      <w:r>
+        <w:rPr>
+          <w:lang w:val="nl-BE"/>
+        </w:rPr>
+        <w:t>inserts</w:t>
+      </w:r>
+      <w:proofErr w:type="spellEnd"/>
+    </w:p>
+    <w:p>
+      <w:pPr>
+        <w:rPr>
+          <w:lang w:val="nl-BE"/>
+        </w:rPr>
+      </w:pPr>
+      <w:proofErr w:type="spellStart"/>
+      <w:r>
+        <w:rPr>
+          <w:lang w:val="nl-BE"/>
+        </w:rPr>
+        <w:t>Loic</w:t>
+      </w:r>
+      <w:proofErr w:type="spellEnd"/>
+      <w:r>
+        <w:rPr>
+          <w:lang w:val="nl-BE"/>
+        </w:rPr>
+        <w:t xml:space="preserve">: </w:t>
+      </w:r>
+    </w:p>
+    <w:p>
+      <w:pPr>
+        <w:rPr>
+          <w:lang w:val="nl-BE"/>
+        </w:rPr>
+      </w:pPr>
+      <w:r>
+        <w:rPr>
+          <w:lang w:val="nl-BE"/>
+        </w:rPr>
+        <w:t>Jeroen: handleiding</w:t>
+      </w:r>
+    </w:p>
+    <w:p>
+      <w:pPr>
+        <w:rPr>
+          <w:lang w:val="nl-BE"/>
+        </w:rPr>
+      </w:pPr>
+      <w:r>
+        <w:rPr>
+          <w:lang w:val="nl-BE"/>
+        </w:rPr>
+        <w:t>Dieter: JSON en script</w:t>
+      </w:r>
+    </w:p>
+    <w:p>
+      <w:pPr>
+        <w:rPr>
+          <w:lang w:val="nl-BE"/>
+        </w:rPr>
+      </w:pPr>
+      <w:proofErr w:type="spellStart"/>
+      <w:r>
+        <w:rPr>
+          <w:lang w:val="nl-BE"/>
+        </w:rPr>
+        <w:t>Seb</w:t>
+      </w:r>
+      <w:proofErr w:type="spellEnd"/>
+      <w:r>
+        <w:rPr>
+          <w:lang w:val="nl-BE"/>
+        </w:rPr>
+        <w:t>: visualisering pagina’s</w:t>
+      </w:r>
+    </w:p>
+    <w:p>
+      <w:pPr>
+        <w:rPr>
+          <w:color w:val="FFFFFF" w:themeColor="background1"/>
+          <w:lang w:val="nl-BE"/>
+        </w:rPr>
+      </w:pPr>
+      <w:r>
+        <w:rPr>
+          <w:lang w:val="nl-BE"/>
+        </w:rPr>
+        <w:t xml:space="preserve">Tanguy: Dieter helpen </w:t>
+      </w:r>
+      <w:r>
+        <w:rPr>
+          <w:color w:val="FFFFFF" w:themeColor="background1"/>
+          <w:lang w:val="nl-BE"/>
+        </w:rPr>
+        <w:t xml:space="preserve">en vandeale </w:t>
+      </w:r>
+      <w:r>
+        <w:rPr>
+          <w:color w:val="FFFFFF" w:themeColor="background1"/>
+          <w:lang w:val="nl-BE"/>
+        </w:rPr>
+        <w:t>mentaal uitkakken</w:t>
+      </w:r>
+    </w:p>
+    <w:p>
+      <w:pPr>
+        <w:rPr>
+          <w:color w:val="FFFFFF" w:themeColor="background1"/>
+          <w:lang w:val="nl-BE"/>
+        </w:rPr>
+      </w:pPr>
       <w:bookmarkStart w:id="0" w:name="_GoBack"/>
       <w:bookmarkEnd w:id="0"/>
     </w:p>

</xml_diff>